<commit_message>
working version with table of contents
</commit_message>
<xml_diff>
--- a/web-service/src/word_templates/KR.docx
+++ b/web-service/src/word_templates/KR.docx
@@ -20,7 +20,7 @@
       </w:pPr>
       <w:r>
         <w:rPr>
-          <w:rFonts w:eastAsia="Noto Sans CJK SC Regular" w:cs="FreeSans" w:ascii="Times New Roman" w:hAnsi="Times New Roman"/>
+          <w:rFonts w:eastAsia="Noto Sans CJK SC Regular" w:cs="FreeSans"/>
           <w:b/>
           <w:caps/>
           <w:color w:val="00000A"/>
@@ -49,7 +49,7 @@
       </w:pPr>
       <w:r>
         <w:rPr>
-          <w:rFonts w:eastAsia="Noto Sans CJK SC Regular" w:cs="FreeSans" w:ascii="Times New Roman" w:hAnsi="Times New Roman"/>
+          <w:rFonts w:eastAsia="Noto Sans CJK SC Regular" w:cs="FreeSans"/>
           <w:b/>
           <w:caps/>
           <w:color w:val="00000A"/>
@@ -78,7 +78,7 @@
       </w:pPr>
       <w:r>
         <w:rPr>
-          <w:rFonts w:eastAsia="Noto Sans CJK SC Regular" w:cs="FreeSans" w:ascii="Times New Roman" w:hAnsi="Times New Roman"/>
+          <w:rFonts w:eastAsia="Noto Sans CJK SC Regular" w:cs="FreeSans"/>
           <w:b/>
           <w:caps/>
           <w:color w:val="00000A"/>
@@ -107,7 +107,7 @@
       </w:pPr>
       <w:r>
         <w:rPr>
-          <w:rFonts w:eastAsia="Noto Sans CJK SC Regular" w:cs="FreeSans" w:ascii="Times New Roman" w:hAnsi="Times New Roman"/>
+          <w:rFonts w:eastAsia="Noto Sans CJK SC Regular" w:cs="FreeSans"/>
           <w:b/>
           <w:caps/>
           <w:color w:val="00000A"/>
@@ -127,25 +127,14 @@
       </w:pPr>
       <w:r>
         <w:rPr>
-          <w:rFonts w:eastAsia="Noto Sans CJK SC Regular" w:cs="FreeSans" w:ascii="Times New Roman" w:hAnsi="Times New Roman"/>
+          <w:rFonts w:eastAsia="Noto Sans CJK SC Regular" w:cs="FreeSans"/>
           <w:b/>
           <w:color w:val="00000A"/>
           <w:sz w:val="28"/>
           <w:szCs w:val="28"/>
           <w:lang w:val="ru-RU" w:eastAsia="zh-CN" w:bidi="hi-IN"/>
         </w:rPr>
-        <w:t>Кафедра {</w:t>
-      </w:r>
-      <w:r>
-        <w:rPr>
-          <w:rFonts w:eastAsia="Noto Sans CJK SC Regular" w:cs="FreeSans" w:ascii="Times New Roman" w:hAnsi="Times New Roman"/>
-          <w:b/>
-          <w:color w:val="000000"/>
-          <w:sz w:val="28"/>
-          <w:szCs w:val="28"/>
-          <w:lang w:val="ru-RU" w:eastAsia="zh-CN" w:bidi="hi-IN"/>
-        </w:rPr>
-        <w:t>{ cathedra}}</w:t>
+        <w:t>Кафедра {{cathedra}}</w:t>
       </w:r>
     </w:p>
     <w:p>
@@ -166,7 +155,7 @@
       </w:pPr>
       <w:r>
         <w:rPr>
-          <w:rFonts w:eastAsia="Noto Sans CJK SC Regular" w:cs="FreeSans" w:ascii="Times New Roman" w:hAnsi="Times New Roman"/>
+          <w:rFonts w:eastAsia="Noto Sans CJK SC Regular" w:cs="FreeSans"/>
           <w:b/>
           <w:caps/>
           <w:color w:val="00000A"/>
@@ -194,7 +183,7 @@
       </w:pPr>
       <w:r>
         <w:rPr>
-          <w:rFonts w:eastAsia="Noto Sans CJK SC Regular" w:cs="FreeSans" w:ascii="Times New Roman" w:hAnsi="Times New Roman"/>
+          <w:rFonts w:eastAsia="Noto Sans CJK SC Regular" w:cs="FreeSans"/>
           <w:b/>
           <w:caps/>
           <w:color w:val="00000A"/>
@@ -219,7 +208,7 @@
       </w:pPr>
       <w:r>
         <w:rPr>
-          <w:rFonts w:eastAsia="Noto Sans CJK SC Regular" w:cs="FreeSans" w:ascii="Times New Roman" w:hAnsi="Times New Roman"/>
+          <w:rFonts w:eastAsia="Noto Sans CJK SC Regular" w:cs="FreeSans"/>
           <w:color w:val="00000A"/>
           <w:sz w:val="28"/>
           <w:szCs w:val="28"/>
@@ -242,7 +231,7 @@
       </w:pPr>
       <w:r>
         <w:rPr>
-          <w:rFonts w:eastAsia="Noto Sans CJK SC Regular" w:cs="FreeSans" w:ascii="Times New Roman" w:hAnsi="Times New Roman"/>
+          <w:rFonts w:eastAsia="Noto Sans CJK SC Regular" w:cs="FreeSans"/>
           <w:color w:val="00000A"/>
           <w:sz w:val="28"/>
           <w:szCs w:val="28"/>
@@ -265,7 +254,7 @@
       </w:pPr>
       <w:r>
         <w:rPr>
-          <w:rFonts w:eastAsia="Noto Sans CJK SC Regular" w:cs="FreeSans" w:ascii="Times New Roman" w:hAnsi="Times New Roman"/>
+          <w:rFonts w:eastAsia="Noto Sans CJK SC Regular" w:cs="FreeSans"/>
           <w:color w:val="00000A"/>
           <w:sz w:val="28"/>
           <w:szCs w:val="28"/>
@@ -288,7 +277,7 @@
       </w:pPr>
       <w:r>
         <w:rPr>
-          <w:rFonts w:eastAsia="Noto Sans CJK SC Regular" w:cs="FreeSans" w:ascii="Times New Roman" w:hAnsi="Times New Roman"/>
+          <w:rFonts w:eastAsia="Noto Sans CJK SC Regular" w:cs="FreeSans"/>
           <w:color w:val="00000A"/>
           <w:sz w:val="28"/>
           <w:szCs w:val="28"/>
@@ -311,7 +300,7 @@
       </w:pPr>
       <w:r>
         <w:rPr>
-          <w:rFonts w:eastAsia="Noto Sans CJK SC Regular" w:cs="FreeSans" w:ascii="Times New Roman" w:hAnsi="Times New Roman"/>
+          <w:rFonts w:eastAsia="Noto Sans CJK SC Regular" w:cs="FreeSans"/>
           <w:color w:val="00000A"/>
           <w:sz w:val="28"/>
           <w:szCs w:val="28"/>
@@ -334,7 +323,7 @@
       </w:pPr>
       <w:r>
         <w:rPr>
-          <w:rFonts w:eastAsia="Noto Sans CJK SC Regular" w:cs="FreeSans" w:ascii="Times New Roman" w:hAnsi="Times New Roman"/>
+          <w:rFonts w:eastAsia="Noto Sans CJK SC Regular" w:cs="FreeSans"/>
           <w:b/>
           <w:bCs/>
           <w:smallCaps/>
@@ -362,7 +351,7 @@
       </w:pPr>
       <w:r>
         <w:rPr>
-          <w:rFonts w:eastAsia="Noto Sans CJK SC Regular" w:cs="FreeSans" w:ascii="Times New Roman" w:hAnsi="Times New Roman"/>
+          <w:rFonts w:eastAsia="Noto Sans CJK SC Regular" w:cs="FreeSans"/>
           <w:b/>
           <w:color w:val="000000"/>
           <w:sz w:val="28"/>
@@ -381,38 +370,37 @@
       </w:pPr>
       <w:r>
         <w:rPr>
-          <w:rFonts w:eastAsia="Noto Sans CJK SC Regular" w:cs="FreeSans" w:ascii="Times New Roman" w:hAnsi="Times New Roman"/>
+          <w:rFonts w:eastAsia="Noto Sans CJK SC Regular" w:cs="FreeSans"/>
           <w:b/>
           <w:color w:val="000000"/>
           <w:sz w:val="28"/>
           <w:szCs w:val="28"/>
           <w:lang w:val="ru-RU" w:eastAsia="zh-CN" w:bidi="hi-IN"/>
         </w:rPr>
-        <w:t xml:space="preserve">по дисциплине «{{ </w:t>
+        <w:t>по дисциплине «</w:t>
       </w:r>
-      <w:bookmarkStart w:id="0" w:name="tw-target-text"/>
-      <w:bookmarkEnd w:id="0"/>
       <w:r>
         <w:rPr>
-          <w:rFonts w:eastAsia="Noto Sans CJK SC Regular" w:cs="FreeSans" w:ascii="Times New Roman" w:hAnsi="Times New Roman"/>
+          <w:rFonts w:eastAsia="Noto Sans CJK SC Regular" w:cs="FreeSans"/>
           <w:b/>
           <w:color w:val="000000"/>
-          <w:sz w:val="28"/>
-          <w:szCs w:val="28"/>
-          <w:lang w:val="en-US" w:eastAsia="zh-CN" w:bidi="hi-IN"/>
-        </w:rPr>
-        <w:t>discipline</w:t>
+          <w:kern w:val="0"/>
+          <w:sz w:val="28"/>
+          <w:szCs w:val="28"/>
+          <w:lang w:val="ru-RU" w:eastAsia="zh-CN" w:bidi="hi-IN"/>
+        </w:rPr>
+        <w:t>{{discipline}}</w:t>
       </w:r>
       <w:r>
         <w:rPr>
-          <w:rFonts w:eastAsia="Noto Sans CJK SC Regular" w:cs="FreeSans" w:ascii="Times New Roman" w:hAnsi="Times New Roman"/>
+          <w:rFonts w:eastAsia="Noto Sans CJK SC Regular" w:cs="FreeSans"/>
           <w:b/>
           <w:color w:val="000000"/>
           <w:sz w:val="28"/>
           <w:szCs w:val="28"/>
           <w:lang w:val="ru-RU" w:eastAsia="zh-CN" w:bidi="hi-IN"/>
         </w:rPr>
-        <w:t>}}»</w:t>
+        <w:t>»</w:t>
       </w:r>
     </w:p>
     <w:p>
@@ -424,7 +412,7 @@
       </w:pPr>
       <w:r>
         <w:rPr>
-          <w:rFonts w:eastAsia="Noto Sans CJK SC Regular" w:cs="FreeSans" w:ascii="Times New Roman" w:hAnsi="Times New Roman"/>
+          <w:rFonts w:eastAsia="Noto Sans CJK SC Regular" w:cs="FreeSans"/>
           <w:b/>
           <w:bCs/>
           <w:color w:val="000000"/>
@@ -433,7 +421,7 @@
           <w:szCs w:val="28"/>
           <w:lang w:val="ru-RU" w:eastAsia="zh-CN" w:bidi="hi-IN"/>
         </w:rPr>
-        <w:t>Тема: {{ theme }}</w:t>
+        <w:t>Тема: {{theme}}</w:t>
       </w:r>
     </w:p>
     <w:p>
@@ -451,7 +439,7 @@
       </w:pPr>
       <w:r>
         <w:rPr>
-          <w:rFonts w:eastAsia="Noto Sans CJK SC Regular" w:cs="FreeSans" w:ascii="Times New Roman" w:hAnsi="Times New Roman"/>
+          <w:rFonts w:eastAsia="Noto Sans CJK SC Regular" w:cs="FreeSans"/>
           <w:color w:val="000000"/>
           <w:sz w:val="28"/>
           <w:szCs w:val="28"/>
@@ -474,7 +462,7 @@
       </w:pPr>
       <w:r>
         <w:rPr>
-          <w:rFonts w:eastAsia="Noto Sans CJK SC Regular" w:cs="FreeSans" w:ascii="Times New Roman" w:hAnsi="Times New Roman"/>
+          <w:rFonts w:eastAsia="Noto Sans CJK SC Regular" w:cs="FreeSans"/>
           <w:color w:val="00000A"/>
           <w:sz w:val="28"/>
           <w:szCs w:val="28"/>
@@ -497,7 +485,7 @@
       </w:pPr>
       <w:r>
         <w:rPr>
-          <w:rFonts w:eastAsia="Noto Sans CJK SC Regular" w:cs="FreeSans" w:ascii="Times New Roman" w:hAnsi="Times New Roman"/>
+          <w:rFonts w:eastAsia="Noto Sans CJK SC Regular" w:cs="FreeSans"/>
           <w:color w:val="000000"/>
           <w:sz w:val="28"/>
           <w:szCs w:val="28"/>
@@ -520,7 +508,7 @@
       </w:pPr>
       <w:r>
         <w:rPr>
-          <w:rFonts w:eastAsia="Noto Sans CJK SC Regular" w:cs="FreeSans" w:ascii="Times New Roman" w:hAnsi="Times New Roman"/>
+          <w:rFonts w:eastAsia="Noto Sans CJK SC Regular" w:cs="FreeSans"/>
           <w:color w:val="000000"/>
           <w:sz w:val="28"/>
           <w:szCs w:val="28"/>
@@ -543,7 +531,7 @@
       </w:pPr>
       <w:r>
         <w:rPr>
-          <w:rFonts w:eastAsia="Noto Sans CJK SC Regular" w:cs="FreeSans" w:ascii="Times New Roman" w:hAnsi="Times New Roman"/>
+          <w:rFonts w:eastAsia="Noto Sans CJK SC Regular" w:cs="FreeSans"/>
           <w:color w:val="000000"/>
           <w:sz w:val="28"/>
           <w:szCs w:val="28"/>
@@ -566,7 +554,7 @@
       </w:pPr>
       <w:r>
         <w:rPr>
-          <w:rFonts w:eastAsia="Noto Sans CJK SC Regular" w:cs="FreeSans" w:ascii="Times New Roman" w:hAnsi="Times New Roman"/>
+          <w:rFonts w:eastAsia="Noto Sans CJK SC Regular" w:cs="FreeSans"/>
           <w:color w:val="000000"/>
           <w:sz w:val="28"/>
           <w:szCs w:val="28"/>
@@ -588,8 +576,8 @@
         <w:tblLook w:noVBand="0" w:val="0000" w:noHBand="0" w:lastColumn="0" w:firstColumn="0" w:lastRow="0" w:firstRow="0"/>
       </w:tblPr>
       <w:tblGrid>
-        <w:gridCol w:w="4322"/>
-        <w:gridCol w:w="2629"/>
+        <w:gridCol w:w="4319"/>
+        <w:gridCol w:w="2632"/>
         <w:gridCol w:w="2903"/>
       </w:tblGrid>
       <w:tr>
@@ -598,7 +586,7 @@
         </w:trPr>
         <w:tc>
           <w:tcPr>
-            <w:tcW w:w="4322" w:type="dxa"/>
+            <w:tcW w:w="4319" w:type="dxa"/>
             <w:tcBorders/>
             <w:shd w:color="auto" w:fill="auto" w:val="clear"/>
             <w:vAlign w:val="bottom"/>
@@ -610,17 +598,28 @@
             </w:pPr>
             <w:r>
               <w:rPr>
-                <w:rFonts w:eastAsia="Noto Sans CJK SC Regular" w:cs="FreeSans" w:ascii="Times New Roman" w:hAnsi="Times New Roman"/>
+                <w:rFonts w:eastAsia="Noto Sans CJK SC Regular" w:cs="FreeSans"/>
+                <w:color w:val="000000"/>
+                <w:kern w:val="0"/>
+                <w:sz w:val="28"/>
+                <w:szCs w:val="28"/>
+                <w:lang w:val="en-US" w:eastAsia="zh-CN" w:bidi="hi-IN"/>
+              </w:rPr>
+              <w:t>{{manorgirl}}</w:t>
+            </w:r>
+            <w:r>
+              <w:rPr>
+                <w:rFonts w:eastAsia="Noto Sans CJK SC Regular" w:cs="FreeSans"/>
                 <w:color w:val="000000"/>
                 <w:sz w:val="28"/>
                 <w:szCs w:val="28"/>
                 <w:lang w:val="en-US" w:eastAsia="zh-CN" w:bidi="hi-IN"/>
               </w:rPr>
-              <w:t xml:space="preserve">{{ manorgirl}} </w:t>
+              <w:t xml:space="preserve"> </w:t>
             </w:r>
             <w:r>
               <w:rPr>
-                <w:rFonts w:eastAsia="Noto Sans CJK SC Regular" w:cs="FreeSans" w:ascii="Times New Roman" w:hAnsi="Times New Roman"/>
+                <w:rFonts w:eastAsia="Noto Sans CJK SC Regular" w:cs="FreeSans"/>
                 <w:color w:val="000000"/>
                 <w:sz w:val="28"/>
                 <w:szCs w:val="28"/>
@@ -630,19 +629,19 @@
             </w:r>
             <w:r>
               <w:rPr>
-                <w:rFonts w:eastAsia="Noto Sans CJK SC Regular" w:cs="FreeSans" w:ascii="Times New Roman" w:hAnsi="Times New Roman"/>
+                <w:rFonts w:eastAsia="Noto Sans CJK SC Regular" w:cs="FreeSans"/>
                 <w:color w:val="000000"/>
                 <w:sz w:val="28"/>
                 <w:szCs w:val="28"/>
                 <w:lang w:val="en-US" w:eastAsia="zh-CN" w:bidi="hi-IN"/>
               </w:rPr>
-              <w:t>. {{ group}}</w:t>
+              <w:t>. {{group}}</w:t>
             </w:r>
           </w:p>
         </w:tc>
         <w:tc>
           <w:tcPr>
-            <w:tcW w:w="2629" w:type="dxa"/>
+            <w:tcW w:w="2632" w:type="dxa"/>
             <w:tcBorders>
               <w:bottom w:val="single" w:sz="4" w:space="0" w:color="000001"/>
             </w:tcBorders>
@@ -663,7 +662,7 @@
             </w:pPr>
             <w:r>
               <w:rPr>
-                <w:rFonts w:eastAsia="Noto Sans CJK SC Regular" w:cs="FreeSans" w:ascii="Times New Roman" w:hAnsi="Times New Roman"/>
+                <w:rFonts w:eastAsia="Noto Sans CJK SC Regular" w:cs="FreeSans"/>
                 <w:color w:val="000000"/>
                 <w:sz w:val="28"/>
                 <w:szCs w:val="28"/>
@@ -687,13 +686,13 @@
             </w:pPr>
             <w:r>
               <w:rPr>
-                <w:rFonts w:eastAsia="Noto Sans CJK SC Regular" w:cs="FreeSans" w:ascii="Times New Roman" w:hAnsi="Times New Roman"/>
+                <w:rFonts w:eastAsia="Noto Sans CJK SC Regular" w:cs="FreeSans"/>
                 <w:color w:val="000000"/>
                 <w:sz w:val="28"/>
                 <w:szCs w:val="28"/>
                 <w:lang w:val="ru-RU" w:eastAsia="zh-CN" w:bidi="hi-IN"/>
               </w:rPr>
-              <w:t>{{ student}}</w:t>
+              <w:t>{{student}}</w:t>
             </w:r>
           </w:p>
         </w:tc>
@@ -704,7 +703,7 @@
         </w:trPr>
         <w:tc>
           <w:tcPr>
-            <w:tcW w:w="4322" w:type="dxa"/>
+            <w:tcW w:w="4319" w:type="dxa"/>
             <w:tcBorders/>
             <w:shd w:color="auto" w:fill="auto" w:val="clear"/>
             <w:vAlign w:val="bottom"/>
@@ -722,7 +721,7 @@
             </w:pPr>
             <w:r>
               <w:rPr>
-                <w:rFonts w:eastAsia="Noto Sans CJK SC Regular" w:cs="FreeSans" w:ascii="Times New Roman" w:hAnsi="Times New Roman"/>
+                <w:rFonts w:eastAsia="Noto Sans CJK SC Regular" w:cs="FreeSans"/>
                 <w:color w:val="000000"/>
                 <w:sz w:val="28"/>
                 <w:szCs w:val="28"/>
@@ -734,7 +733,7 @@
         </w:tc>
         <w:tc>
           <w:tcPr>
-            <w:tcW w:w="2629" w:type="dxa"/>
+            <w:tcW w:w="2632" w:type="dxa"/>
             <w:tcBorders>
               <w:top w:val="single" w:sz="4" w:space="0" w:color="000001"/>
               <w:bottom w:val="single" w:sz="4" w:space="0" w:color="000001"/>
@@ -756,7 +755,7 @@
             </w:pPr>
             <w:r>
               <w:rPr>
-                <w:rFonts w:eastAsia="Noto Sans CJK SC Regular" w:cs="FreeSans" w:ascii="Times New Roman" w:hAnsi="Times New Roman"/>
+                <w:rFonts w:eastAsia="Noto Sans CJK SC Regular" w:cs="FreeSans"/>
                 <w:color w:val="000000"/>
                 <w:sz w:val="28"/>
                 <w:szCs w:val="28"/>
@@ -780,13 +779,13 @@
             </w:pPr>
             <w:r>
               <w:rPr>
-                <w:rFonts w:eastAsia="Noto Sans CJK SC Regular" w:cs="FreeSans" w:ascii="Times New Roman" w:hAnsi="Times New Roman"/>
+                <w:rFonts w:eastAsia="Noto Sans CJK SC Regular" w:cs="FreeSans"/>
                 <w:color w:val="000000"/>
                 <w:sz w:val="28"/>
                 <w:szCs w:val="28"/>
                 <w:lang w:val="ru-RU" w:eastAsia="zh-CN" w:bidi="hi-IN"/>
               </w:rPr>
-              <w:t>{{ teacher}}</w:t>
+              <w:t>{{teacher}}</w:t>
             </w:r>
           </w:p>
         </w:tc>
@@ -808,7 +807,7 @@
       </w:pPr>
       <w:r>
         <w:rPr>
-          <w:rFonts w:eastAsia="Noto Sans CJK SC Regular" w:cs="FreeSans" w:ascii="Times New Roman" w:hAnsi="Times New Roman"/>
+          <w:rFonts w:eastAsia="Noto Sans CJK SC Regular" w:cs="FreeSans"/>
           <w:bCs/>
           <w:color w:val="000000"/>
           <w:sz w:val="28"/>
@@ -833,7 +832,7 @@
       </w:pPr>
       <w:r>
         <w:rPr>
-          <w:rFonts w:eastAsia="Noto Sans CJK SC Regular" w:cs="FreeSans" w:ascii="Times New Roman" w:hAnsi="Times New Roman"/>
+          <w:rFonts w:eastAsia="Noto Sans CJK SC Regular" w:cs="FreeSans"/>
           <w:bCs/>
           <w:color w:val="000000"/>
           <w:sz w:val="28"/>
@@ -858,7 +857,7 @@
       </w:pPr>
       <w:r>
         <w:rPr>
-          <w:rFonts w:eastAsia="Noto Sans CJK SC Regular" w:cs="FreeSans" w:ascii="Times New Roman" w:hAnsi="Times New Roman"/>
+          <w:rFonts w:eastAsia="Noto Sans CJK SC Regular" w:cs="FreeSans"/>
           <w:bCs/>
           <w:color w:val="000000"/>
           <w:sz w:val="28"/>
@@ -867,8 +866,8 @@
         </w:rPr>
         <w:t>Санкт-Петербург</w:t>
       </w:r>
-      <w:bookmarkStart w:id="1" w:name="_GoBack"/>
-      <w:bookmarkEnd w:id="1"/>
+      <w:bookmarkStart w:id="0" w:name="_GoBack"/>
+      <w:bookmarkEnd w:id="0"/>
     </w:p>
     <w:p>
       <w:pPr>
@@ -890,14 +889,14 @@
       </w:pPr>
       <w:r>
         <w:rPr>
-          <w:rFonts w:eastAsia="Noto Sans CJK SC Regular" w:cs="FreeSans" w:ascii="Times New Roman" w:hAnsi="Times New Roman"/>
+          <w:rFonts w:eastAsia="Noto Sans CJK SC Regular" w:cs="FreeSans"/>
           <w:bCs/>
           <w:color w:val="000000"/>
           <w:sz w:val="28"/>
           <w:szCs w:val="28"/>
           <w:lang w:val="en-US" w:eastAsia="zh-CN" w:bidi="hi-IN"/>
         </w:rPr>
-        <w:t>{{ year }}</w:t>
+        <w:t>{{year}}</w:t>
       </w:r>
     </w:p>
     <w:p>
@@ -915,7 +914,7 @@
       </w:pPr>
       <w:r>
         <w:rPr>
-          <w:rFonts w:eastAsia="Noto Sans CJK SC Regular" w:cs="FreeSans" w:ascii="Liberation Serif" w:hAnsi="Liberation Serif"/>
+          <w:rFonts w:eastAsia="Noto Sans CJK SC Regular" w:cs="FreeSans"/>
           <w:b/>
           <w:caps/>
           <w:color w:val="00000A"/>
@@ -941,7 +940,7 @@
       </w:pPr>
       <w:r>
         <w:rPr>
-          <w:rFonts w:eastAsia="Noto Sans CJK SC Regular" w:cs="FreeSans" w:ascii="Times New Roman" w:hAnsi="Times New Roman"/>
+          <w:rFonts w:eastAsia="Noto Sans CJK SC Regular" w:cs="FreeSans"/>
           <w:b/>
           <w:caps/>
           <w:color w:val="000000"/>
@@ -988,8 +987,8 @@
       </w:tblPr>
       <w:tblGrid>
         <w:gridCol w:w="4252"/>
-        <w:gridCol w:w="2430"/>
-        <w:gridCol w:w="3172"/>
+        <w:gridCol w:w="2429"/>
+        <w:gridCol w:w="3173"/>
       </w:tblGrid>
       <w:tr>
         <w:trPr>
@@ -1016,27 +1015,7 @@
                 <w:szCs w:val="28"/>
                 <w:lang w:val="ru-RU" w:eastAsia="zh-CN" w:bidi="hi-IN"/>
               </w:rPr>
-              <w:t>Студент {{ st</w:t>
-            </w:r>
-            <w:r>
-              <w:rPr>
-                <w:rFonts w:eastAsia="Noto Sans CJK SC Regular" w:cs="FreeSans" w:ascii="Times New Roman" w:hAnsi="Times New Roman"/>
-                <w:color w:val="000000"/>
-                <w:sz w:val="28"/>
-                <w:szCs w:val="28"/>
-                <w:lang w:val="ru-RU" w:eastAsia="zh-CN" w:bidi="hi-IN"/>
-              </w:rPr>
-              <w:t>ude</w:t>
-            </w:r>
-            <w:r>
-              <w:rPr>
-                <w:rFonts w:eastAsia="Noto Sans CJK SC Regular" w:cs="FreeSans" w:ascii="Liberation Serif" w:hAnsi="Liberation Serif"/>
-                <w:color w:val="000000"/>
-                <w:sz w:val="28"/>
-                <w:szCs w:val="28"/>
-                <w:lang w:val="ru-RU" w:eastAsia="zh-CN" w:bidi="hi-IN"/>
-              </w:rPr>
-              <w:t>nt }}</w:t>
+              <w:t>Студент: {{student}}</w:t>
             </w:r>
           </w:p>
         </w:tc>
@@ -1066,7 +1045,7 @@
                 <w:szCs w:val="28"/>
                 <w:lang w:val="ru-RU" w:eastAsia="zh-CN" w:bidi="hi-IN"/>
               </w:rPr>
-              <w:t>Группа {{ group }}</w:t>
+              <w:t>Группа: {{group}}</w:t>
             </w:r>
           </w:p>
         </w:tc>
@@ -1096,7 +1075,7 @@
                 <w:szCs w:val="28"/>
                 <w:lang w:val="ru-RU" w:eastAsia="zh-CN" w:bidi="hi-IN"/>
               </w:rPr>
-              <w:t>Тема работы: {{ theme }}</w:t>
+              <w:t>Тема работы: {{theme}}</w:t>
             </w:r>
           </w:p>
           <w:p>
@@ -1148,7 +1127,7 @@
                 <w:szCs w:val="28"/>
                 <w:lang w:val="ru-RU" w:eastAsia="zh-CN" w:bidi="hi-IN"/>
               </w:rPr>
-              <w:t>Исходные данные: {{ init_data }}</w:t>
+              <w:t>Исходные данные: {{init_data}}</w:t>
             </w:r>
           </w:p>
         </w:tc>
@@ -1178,8 +1157,9 @@
                 <w:szCs w:val="28"/>
                 <w:lang w:val="ru-RU" w:eastAsia="zh-CN" w:bidi="hi-IN"/>
               </w:rPr>
-              <w:t xml:space="preserve">Содержание пояснительной записки:{{ </w:t>
+              <w:t>Содержание пояснительной записки: {{</w:t>
             </w:r>
+            <w:bookmarkStart w:id="1" w:name="__DdeLink__116_361648580"/>
             <w:bookmarkStart w:id="2" w:name="__DdeLink__60_1455347309"/>
             <w:r>
               <w:rPr>
@@ -1191,6 +1171,7 @@
               </w:rPr>
               <w:t>context_of_explanation</w:t>
             </w:r>
+            <w:bookmarkEnd w:id="1"/>
             <w:bookmarkEnd w:id="2"/>
             <w:r>
               <w:rPr>
@@ -1253,29 +1234,7 @@
                 <w:szCs w:val="28"/>
                 <w:lang w:val="ru-RU" w:eastAsia="zh-CN" w:bidi="hi-IN"/>
               </w:rPr>
-              <w:t xml:space="preserve">Не менее {{ </w:t>
-            </w:r>
-            <w:bookmarkStart w:id="3" w:name="__DdeLink__62_1455347309"/>
-            <w:r>
-              <w:rPr>
-                <w:rFonts w:eastAsia="Noto Sans CJK SC Regular" w:cs="FreeSans" w:ascii="Liberation Serif" w:hAnsi="Liberation Serif"/>
-                <w:color w:val="000000"/>
-                <w:sz w:val="28"/>
-                <w:szCs w:val="28"/>
-                <w:lang w:val="ru-RU" w:eastAsia="zh-CN" w:bidi="hi-IN"/>
-              </w:rPr>
-              <w:t>min_pages</w:t>
-            </w:r>
-            <w:bookmarkEnd w:id="3"/>
-            <w:r>
-              <w:rPr>
-                <w:rFonts w:eastAsia="Noto Sans CJK SC Regular" w:cs="FreeSans" w:ascii="Liberation Serif" w:hAnsi="Liberation Serif"/>
-                <w:color w:val="000000"/>
-                <w:sz w:val="28"/>
-                <w:szCs w:val="28"/>
-                <w:lang w:val="ru-RU" w:eastAsia="zh-CN" w:bidi="hi-IN"/>
-              </w:rPr>
-              <w:t>}} страниц.</w:t>
+              <w:t>Не менее {{min_pages}} страниц.</w:t>
             </w:r>
           </w:p>
         </w:tc>
@@ -1305,29 +1264,7 @@
                 <w:szCs w:val="28"/>
                 <w:lang w:val="ru-RU" w:eastAsia="zh-CN" w:bidi="hi-IN"/>
               </w:rPr>
-              <w:t xml:space="preserve">Дата выдачи задания: {{ </w:t>
-            </w:r>
-            <w:bookmarkStart w:id="4" w:name="__DdeLink__68_1455347309"/>
-            <w:r>
-              <w:rPr>
-                <w:rFonts w:eastAsia="Noto Sans CJK SC Regular" w:cs="FreeSans" w:ascii="Liberation Serif" w:hAnsi="Liberation Serif"/>
-                <w:color w:val="000000"/>
-                <w:sz w:val="28"/>
-                <w:szCs w:val="28"/>
-                <w:lang w:val="ru-RU" w:eastAsia="zh-CN" w:bidi="hi-IN"/>
-              </w:rPr>
-              <w:t>date_start</w:t>
-            </w:r>
-            <w:bookmarkEnd w:id="4"/>
-            <w:r>
-              <w:rPr>
-                <w:rFonts w:eastAsia="Noto Sans CJK SC Regular" w:cs="FreeSans" w:ascii="Liberation Serif" w:hAnsi="Liberation Serif"/>
-                <w:color w:val="000000"/>
-                <w:sz w:val="28"/>
-                <w:szCs w:val="28"/>
-                <w:lang w:val="ru-RU" w:eastAsia="zh-CN" w:bidi="hi-IN"/>
-              </w:rPr>
-              <w:t xml:space="preserve"> }}</w:t>
+              <w:t>Дата выдачи задания: {{ date_start}}</w:t>
             </w:r>
           </w:p>
         </w:tc>
@@ -1407,7 +1344,7 @@
                 <w:szCs w:val="28"/>
                 <w:lang w:eastAsia="zh-CN" w:bidi="hi-IN"/>
               </w:rPr>
-              <w:t>: {{ date_finish }}</w:t>
+              <w:t>: {{ date_finish}}</w:t>
             </w:r>
           </w:p>
         </w:tc>
@@ -1437,7 +1374,7 @@
                 <w:szCs w:val="28"/>
                 <w:lang w:val="ru-RU" w:eastAsia="zh-CN" w:bidi="hi-IN"/>
               </w:rPr>
-              <w:t>Дата защиты реферата: {{ date_defend }}</w:t>
+              <w:t>Дата защиты реферата: {{date_defend}}</w:t>
             </w:r>
           </w:p>
         </w:tc>
@@ -1478,7 +1415,7 @@
         </w:tc>
         <w:tc>
           <w:tcPr>
-            <w:tcW w:w="2430" w:type="dxa"/>
+            <w:tcW w:w="2429" w:type="dxa"/>
             <w:tcBorders/>
             <w:shd w:color="auto" w:fill="auto" w:val="clear"/>
             <w:tcMar>
@@ -1511,7 +1448,7 @@
         </w:tc>
         <w:tc>
           <w:tcPr>
-            <w:tcW w:w="3172" w:type="dxa"/>
+            <w:tcW w:w="3173" w:type="dxa"/>
             <w:tcBorders/>
             <w:shd w:color="auto" w:fill="auto" w:val="clear"/>
             <w:vAlign w:val="bottom"/>
@@ -1530,7 +1467,7 @@
                 <w:szCs w:val="28"/>
                 <w:lang w:val="ru-RU" w:eastAsia="zh-CN" w:bidi="hi-IN"/>
               </w:rPr>
-              <w:t>{{ student}}</w:t>
+              <w:t>{{student}}</w:t>
             </w:r>
           </w:p>
         </w:tc>
@@ -1571,7 +1508,7 @@
         </w:tc>
         <w:tc>
           <w:tcPr>
-            <w:tcW w:w="2430" w:type="dxa"/>
+            <w:tcW w:w="2429" w:type="dxa"/>
             <w:tcBorders>
               <w:top w:val="single" w:sz="4" w:space="0" w:color="000001"/>
               <w:bottom w:val="single" w:sz="4" w:space="0" w:color="000001"/>
@@ -1604,7 +1541,7 @@
         </w:tc>
         <w:tc>
           <w:tcPr>
-            <w:tcW w:w="3172" w:type="dxa"/>
+            <w:tcW w:w="3173" w:type="dxa"/>
             <w:tcBorders/>
             <w:shd w:color="auto" w:fill="auto" w:val="clear"/>
             <w:vAlign w:val="bottom"/>
@@ -1623,7 +1560,7 @@
                 <w:szCs w:val="28"/>
                 <w:lang w:val="ru-RU" w:eastAsia="zh-CN" w:bidi="hi-IN"/>
               </w:rPr>
-              <w:t>{{ teacher}}</w:t>
+              <w:t>{{teacher}}</w:t>
             </w:r>
           </w:p>
         </w:tc>
@@ -1643,7 +1580,135 @@
     </w:p>
     <w:p>
       <w:pPr>
+        <w:pStyle w:val="H1"/>
+        <w:jc w:val="center"/>
+        <w:rPr>
+          <w:rFonts w:ascii="Times New Roman" w:hAnsi="Times New Roman"/>
+          <w:b/>
+          <w:b/>
+          <w:bCs/>
+          <w:sz w:val="28"/>
+          <w:szCs w:val="28"/>
+        </w:rPr>
+      </w:pPr>
+      <w:bookmarkStart w:id="3" w:name="__RefHeading___Toc210_4135906360"/>
+      <w:bookmarkEnd w:id="3"/>
+      <w:r>
+        <w:rPr/>
+        <w:t>Аннотация</w:t>
+      </w:r>
+    </w:p>
+    <w:p>
+      <w:pPr>
         <w:pStyle w:val="Normal"/>
+        <w:spacing w:lineRule="auto" w:line="360" w:before="57" w:after="0"/>
+        <w:jc w:val="both"/>
+        <w:rPr/>
+      </w:pPr>
+      <w:r>
+        <w:rPr>
+          <w:b w:val="false"/>
+          <w:bCs w:val="false"/>
+          <w:sz w:val="28"/>
+          <w:szCs w:val="28"/>
+        </w:rPr>
+        <w:t>{{ annotation }}</w:t>
+      </w:r>
+    </w:p>
+    <w:p>
+      <w:pPr>
+        <w:pStyle w:val="Normal"/>
+        <w:spacing w:lineRule="auto" w:line="360" w:before="57" w:after="0"/>
+        <w:jc w:val="both"/>
+        <w:rPr/>
+      </w:pPr>
+      <w:r>
+        <w:rPr/>
+      </w:r>
+    </w:p>
+    <w:sdt>
+      <w:sdtPr>
+        <w:docPartObj>
+          <w:docPartGallery w:val="Table of Contents"/>
+          <w:docPartUnique w:val="true"/>
+        </w:docPartObj>
+      </w:sdtPr>
+      <w:sdtContent>
+        <w:p>
+          <w:pPr>
+            <w:pStyle w:val="TOAHeading"/>
+            <w:rPr/>
+          </w:pPr>
+          <w:r>
+            <w:br w:type="page"/>
+          </w:r>
+          <w:r>
+            <w:rPr/>
+            <w:t>Оглавление</w:t>
+          </w:r>
+        </w:p>
+        <w:p>
+          <w:pPr>
+            <w:pStyle w:val="Contents1"/>
+            <w:tabs>
+              <w:tab w:val="clear" w:pos="708"/>
+              <w:tab w:val="right" w:pos="8733" w:leader="dot"/>
+            </w:tabs>
+            <w:rPr/>
+          </w:pPr>
+          <w:r>
+            <w:fldChar w:fldCharType="begin"/>
+          </w:r>
+          <w:r>
+            <w:rPr>
+              <w:rStyle w:val="IndexLink"/>
+            </w:rPr>
+            <w:instrText> TOC \f \o "1-9" \t "h1,1,h2,2,h3,3,h4,4,h5,5,h6,6" \h</w:instrText>
+          </w:r>
+          <w:r>
+            <w:rPr>
+              <w:rStyle w:val="IndexLink"/>
+            </w:rPr>
+            <w:fldChar w:fldCharType="separate"/>
+          </w:r>
+          <w:hyperlink w:anchor="__RefHeading___Toc210_4135906360">
+            <w:r>
+              <w:rPr>
+                <w:rStyle w:val="IndexLink"/>
+              </w:rPr>
+              <w:t>Аннотация</w:t>
+              <w:tab/>
+              <w:t>3</w:t>
+            </w:r>
+          </w:hyperlink>
+          <w:r>
+            <w:rPr>
+              <w:rStyle w:val="IndexLink"/>
+            </w:rPr>
+            <w:fldChar w:fldCharType="end"/>
+          </w:r>
+        </w:p>
+      </w:sdtContent>
+    </w:sdt>
+    <w:p>
+      <w:pPr>
+        <w:pStyle w:val="Normal"/>
+        <w:spacing w:lineRule="auto" w:line="360" w:before="57" w:after="0"/>
+        <w:jc w:val="both"/>
+        <w:rPr/>
+      </w:pPr>
+      <w:r>
+        <w:rPr/>
+      </w:r>
+      <w:r>
+        <w:br w:type="page"/>
+      </w:r>
+    </w:p>
+    <w:p>
+      <w:pPr>
+        <w:pStyle w:val="Normal"/>
+        <w:spacing w:lineRule="auto" w:line="360" w:before="57" w:after="0"/>
+        <w:jc w:val="both"/>
         <w:rPr/>
       </w:pPr>
       <w:r>
@@ -1696,7 +1761,7 @@
         <w:docPartGallery w:val="Page Numbers (Bottom of Page)"/>
         <w:docPartUnique w:val="true"/>
       </w:docPartObj>
-      <w:id w:val="405320780"/>
+      <w:id w:val="41527831"/>
     </w:sdtPr>
     <w:sdtContent>
       <w:p>
@@ -1719,7 +1784,7 @@
         </w:r>
         <w:r>
           <w:rPr/>
-          <w:t>3</w:t>
+          <w:t>2</w:t>
         </w:r>
         <w:r>
           <w:rPr/>
@@ -2149,10 +2214,10 @@
       <w:jc w:val="left"/>
     </w:pPr>
     <w:rPr>
-      <w:rFonts w:ascii="Calibri" w:hAnsi="Calibri" w:eastAsia="Times New Roman" w:cs="Times New Roman"/>
+      <w:rFonts w:ascii="Times New Roman" w:hAnsi="Times New Roman" w:eastAsia="Times New Roman" w:cs="Times New Roman"/>
       <w:color w:val="auto"/>
       <w:kern w:val="0"/>
-      <w:sz w:val="22"/>
+      <w:sz w:val="28"/>
       <w:szCs w:val="22"/>
       <w:lang w:val="fr-FR" w:eastAsia="en-US" w:bidi="en-US"/>
     </w:rPr>
@@ -2879,6 +2944,11 @@
       <w:lang w:val="en-US" w:eastAsia="en-US" w:bidi="en-US"/>
     </w:rPr>
   </w:style>
+  <w:style w:type="character" w:styleId="IndexLink">
+    <w:name w:val="Index Link"/>
+    <w:qFormat/>
+    <w:rPr/>
+  </w:style>
   <w:style w:type="paragraph" w:styleId="Heading">
     <w:name w:val="Heading"/>
     <w:basedOn w:val="Normal"/>
@@ -3271,7 +3341,7 @@
     <w:qFormat/>
     <w:rsid w:val="0021037e"/>
     <w:pPr>
-      <w:overflowPunct w:val="false"/>
+      <w:overflowPunct w:val="true"/>
       <w:ind w:left="284" w:right="0" w:hanging="0"/>
       <w:textAlignment w:val="baseline"/>
     </w:pPr>
@@ -3288,7 +3358,7 @@
     <w:semiHidden/>
     <w:rsid w:val="0021037e"/>
     <w:pPr>
-      <w:overflowPunct w:val="false"/>
+      <w:overflowPunct w:val="true"/>
       <w:textAlignment w:val="baseline"/>
     </w:pPr>
     <w:rPr>
@@ -3305,7 +3375,7 @@
     <w:qFormat/>
     <w:rsid w:val="0021037e"/>
     <w:pPr>
-      <w:overflowPunct w:val="false"/>
+      <w:overflowPunct w:val="true"/>
       <w:textAlignment w:val="baseline"/>
     </w:pPr>
     <w:rPr>
@@ -3322,7 +3392,7 @@
     <w:qFormat/>
     <w:rsid w:val="0021037e"/>
     <w:pPr>
-      <w:overflowPunct w:val="false"/>
+      <w:overflowPunct w:val="true"/>
       <w:textAlignment w:val="baseline"/>
     </w:pPr>
     <w:rPr>
@@ -3339,7 +3409,7 @@
     <w:qFormat/>
     <w:rsid w:val="0021037e"/>
     <w:pPr>
-      <w:overflowPunct w:val="false"/>
+      <w:overflowPunct w:val="true"/>
       <w:textAlignment w:val="baseline"/>
     </w:pPr>
     <w:rPr>
@@ -3356,7 +3426,7 @@
     <w:qFormat/>
     <w:rsid w:val="0021037e"/>
     <w:pPr>
-      <w:overflowPunct w:val="false"/>
+      <w:overflowPunct w:val="true"/>
       <w:textAlignment w:val="baseline"/>
     </w:pPr>
     <w:rPr>
@@ -3373,7 +3443,7 @@
     <w:qFormat/>
     <w:rsid w:val="0021037e"/>
     <w:pPr>
-      <w:overflowPunct w:val="false"/>
+      <w:overflowPunct w:val="true"/>
       <w:ind w:left="851" w:right="0" w:hanging="0"/>
       <w:textAlignment w:val="baseline"/>
     </w:pPr>
@@ -3391,7 +3461,7 @@
     <w:qFormat/>
     <w:rsid w:val="0021037e"/>
     <w:pPr>
-      <w:overflowPunct w:val="false"/>
+      <w:overflowPunct w:val="true"/>
       <w:ind w:left="567" w:right="0" w:hanging="0"/>
       <w:textAlignment w:val="baseline"/>
     </w:pPr>
@@ -3409,7 +3479,7 @@
     <w:qFormat/>
     <w:rsid w:val="0021037e"/>
     <w:pPr>
-      <w:overflowPunct w:val="false"/>
+      <w:overflowPunct w:val="true"/>
       <w:ind w:left="284" w:right="0" w:hanging="0"/>
       <w:textAlignment w:val="baseline"/>
     </w:pPr>
@@ -3427,7 +3497,7 @@
     <w:qFormat/>
     <w:rsid w:val="0021037e"/>
     <w:pPr>
-      <w:overflowPunct w:val="false"/>
+      <w:overflowPunct w:val="true"/>
       <w:textAlignment w:val="baseline"/>
     </w:pPr>
     <w:rPr>
@@ -3446,7 +3516,7 @@
     <w:semiHidden/>
     <w:rsid w:val="0021037e"/>
     <w:pPr>
-      <w:overflowPunct w:val="false"/>
+      <w:overflowPunct w:val="true"/>
       <w:textAlignment w:val="baseline"/>
     </w:pPr>
     <w:rPr>
@@ -3462,7 +3532,7 @@
     <w:semiHidden/>
     <w:rsid w:val="0021037e"/>
     <w:pPr>
-      <w:overflowPunct w:val="false"/>
+      <w:overflowPunct w:val="true"/>
       <w:textAlignment w:val="baseline"/>
     </w:pPr>
     <w:rPr>
@@ -3491,7 +3561,7 @@
         <w:tab w:val="left" w:pos="15309" w:leader="none"/>
         <w:tab w:val="left" w:pos="17010" w:leader="none"/>
       </w:tabs>
-      <w:overflowPunct w:val="false"/>
+      <w:overflowPunct w:val="true"/>
       <w:textAlignment w:val="baseline"/>
     </w:pPr>
     <w:rPr>
@@ -3509,7 +3579,7 @@
     <w:semiHidden/>
     <w:rsid w:val="0021037e"/>
     <w:pPr>
-      <w:overflowPunct w:val="false"/>
+      <w:overflowPunct w:val="true"/>
       <w:textAlignment w:val="baseline"/>
     </w:pPr>
     <w:rPr>
@@ -3526,7 +3596,7 @@
     <w:semiHidden/>
     <w:rsid w:val="0021037e"/>
     <w:pPr>
-      <w:overflowPunct w:val="false"/>
+      <w:overflowPunct w:val="true"/>
       <w:textAlignment w:val="baseline"/>
     </w:pPr>
     <w:rPr>
@@ -3543,7 +3613,7 @@
     <w:semiHidden/>
     <w:rsid w:val="0021037e"/>
     <w:pPr>
-      <w:overflowPunct w:val="false"/>
+      <w:overflowPunct w:val="true"/>
       <w:textAlignment w:val="baseline"/>
     </w:pPr>
     <w:rPr>
@@ -3560,7 +3630,7 @@
     <w:semiHidden/>
     <w:rsid w:val="0021037e"/>
     <w:pPr>
-      <w:overflowPunct w:val="false"/>
+      <w:overflowPunct w:val="true"/>
       <w:textAlignment w:val="baseline"/>
     </w:pPr>
     <w:rPr>
@@ -3576,7 +3646,7 @@
     <w:qFormat/>
     <w:rsid w:val="0021037e"/>
     <w:pPr>
-      <w:overflowPunct w:val="false"/>
+      <w:overflowPunct w:val="true"/>
       <w:spacing w:before="240" w:after="240"/>
       <w:contextualSpacing/>
       <w:textAlignment w:val="baseline"/>
@@ -3594,7 +3664,7 @@
     <w:qFormat/>
     <w:rsid w:val="0021037e"/>
     <w:pPr>
-      <w:overflowPunct w:val="false"/>
+      <w:overflowPunct w:val="true"/>
       <w:textAlignment w:val="baseline"/>
     </w:pPr>
     <w:rPr>
@@ -3620,27 +3690,6 @@
       <w:lang w:eastAsia="fr-FR" w:bidi="ar-SA"/>
     </w:rPr>
   </w:style>
-  <w:style w:type="paragraph" w:styleId="Revision">
-    <w:name w:val="Revision"/>
-    <w:uiPriority w:val="99"/>
-    <w:semiHidden/>
-    <w:qFormat/>
-    <w:rsid w:val="00b70108"/>
-    <w:pPr>
-      <w:widowControl/>
-      <w:bidi w:val="0"/>
-      <w:spacing w:before="0" w:after="0"/>
-      <w:jc w:val="left"/>
-    </w:pPr>
-    <w:rPr>
-      <w:rFonts w:ascii="Calibri" w:hAnsi="Calibri" w:eastAsia="Times New Roman" w:cs="Times New Roman"/>
-      <w:color w:val="auto"/>
-      <w:kern w:val="0"/>
-      <w:sz w:val="22"/>
-      <w:szCs w:val="22"/>
-      <w:lang w:val="fr-FR" w:eastAsia="en-US" w:bidi="en-US"/>
-    </w:rPr>
-  </w:style>
   <w:style w:type="paragraph" w:styleId="BasicUserList" w:customStyle="1">
     <w:name w:val="BasicUserList"/>
     <w:basedOn w:val="ListParagraph"/>
@@ -3665,6 +3714,153 @@
       <w:i/>
       <w:sz w:val="24"/>
       <w:lang w:val="en-US"/>
+    </w:rPr>
+  </w:style>
+  <w:style w:type="paragraph" w:styleId="H1" w:customStyle="1">
+    <w:name w:val="h1"/>
+    <w:qFormat/>
+    <w:pPr>
+      <w:widowControl/>
+      <w:bidi w:val="0"/>
+      <w:spacing w:before="0" w:after="200"/>
+      <w:ind w:left="850" w:hanging="0"/>
+      <w:jc w:val="left"/>
+    </w:pPr>
+    <w:rPr>
+      <w:rFonts w:ascii="Times New Roman" w:hAnsi="Times New Roman" w:eastAsia="Times New Roman" w:cs="Times New Roman"/>
+      <w:b/>
+      <w:i w:val="false"/>
+      <w:color w:val="000000"/>
+      <w:kern w:val="0"/>
+      <w:sz w:val="32"/>
+      <w:szCs w:val="20"/>
+      <w:u w:val="none"/>
+      <w:lang w:val="fr-FR" w:eastAsia="fr-FR" w:bidi="ar-SA"/>
+    </w:rPr>
+  </w:style>
+  <w:style w:type="paragraph" w:styleId="H2" w:customStyle="1">
+    <w:name w:val="h2"/>
+    <w:qFormat/>
+    <w:pPr>
+      <w:widowControl/>
+      <w:bidi w:val="0"/>
+      <w:spacing w:before="0" w:after="200"/>
+      <w:ind w:left="850" w:hanging="0"/>
+      <w:jc w:val="left"/>
+    </w:pPr>
+    <w:rPr>
+      <w:rFonts w:ascii="Times New Roman" w:hAnsi="Times New Roman" w:eastAsia="Times New Roman" w:cs="Times New Roman"/>
+      <w:b/>
+      <w:i w:val="false"/>
+      <w:color w:val="000000"/>
+      <w:kern w:val="0"/>
+      <w:sz w:val="28"/>
+      <w:szCs w:val="20"/>
+      <w:u w:val="none"/>
+      <w:lang w:val="fr-FR" w:eastAsia="fr-FR" w:bidi="ar-SA"/>
+    </w:rPr>
+  </w:style>
+  <w:style w:type="paragraph" w:styleId="H3" w:customStyle="1">
+    <w:name w:val="h3"/>
+    <w:qFormat/>
+    <w:pPr>
+      <w:widowControl/>
+      <w:bidi w:val="0"/>
+      <w:spacing w:before="0" w:after="200"/>
+      <w:ind w:left="850" w:hanging="0"/>
+      <w:jc w:val="left"/>
+    </w:pPr>
+    <w:rPr>
+      <w:rFonts w:ascii="Times New Roman" w:hAnsi="Times New Roman" w:eastAsia="Times New Roman" w:cs="Times New Roman"/>
+      <w:b/>
+      <w:i w:val="false"/>
+      <w:color w:val="000000"/>
+      <w:kern w:val="0"/>
+      <w:sz w:val="26"/>
+      <w:szCs w:val="20"/>
+      <w:u w:val="none"/>
+      <w:lang w:val="fr-FR" w:eastAsia="fr-FR" w:bidi="ar-SA"/>
+    </w:rPr>
+  </w:style>
+  <w:style w:type="paragraph" w:styleId="H4" w:customStyle="1">
+    <w:name w:val="h4"/>
+    <w:qFormat/>
+    <w:pPr>
+      <w:widowControl/>
+      <w:bidi w:val="0"/>
+      <w:spacing w:before="0" w:after="200"/>
+      <w:ind w:left="850" w:hanging="0"/>
+      <w:jc w:val="left"/>
+    </w:pPr>
+    <w:rPr>
+      <w:rFonts w:ascii="Times New Roman" w:hAnsi="Times New Roman" w:eastAsia="Times New Roman" w:cs="Times New Roman"/>
+      <w:b/>
+      <w:i w:val="false"/>
+      <w:color w:val="000000"/>
+      <w:kern w:val="0"/>
+      <w:sz w:val="24"/>
+      <w:szCs w:val="20"/>
+      <w:u w:val="none"/>
+      <w:lang w:val="fr-FR" w:eastAsia="fr-FR" w:bidi="ar-SA"/>
+    </w:rPr>
+  </w:style>
+  <w:style w:type="paragraph" w:styleId="H5" w:customStyle="1">
+    <w:name w:val="h5"/>
+    <w:qFormat/>
+    <w:pPr>
+      <w:widowControl/>
+      <w:bidi w:val="0"/>
+      <w:spacing w:before="0" w:after="200"/>
+      <w:ind w:left="850" w:hanging="0"/>
+      <w:jc w:val="left"/>
+    </w:pPr>
+    <w:rPr>
+      <w:rFonts w:ascii="Times New Roman" w:hAnsi="Times New Roman" w:eastAsia="Times New Roman" w:cs="Times New Roman"/>
+      <w:b/>
+      <w:i w:val="false"/>
+      <w:color w:val="000000"/>
+      <w:kern w:val="0"/>
+      <w:sz w:val="22"/>
+      <w:szCs w:val="20"/>
+      <w:u w:val="none"/>
+      <w:lang w:val="fr-FR" w:eastAsia="fr-FR" w:bidi="ar-SA"/>
+    </w:rPr>
+  </w:style>
+  <w:style w:type="paragraph" w:styleId="H6" w:customStyle="1">
+    <w:name w:val="h6"/>
+    <w:qFormat/>
+    <w:pPr>
+      <w:widowControl/>
+      <w:bidi w:val="0"/>
+      <w:spacing w:before="0" w:after="200"/>
+      <w:ind w:left="850" w:hanging="0"/>
+      <w:jc w:val="left"/>
+    </w:pPr>
+    <w:rPr>
+      <w:rFonts w:ascii="Times New Roman" w:hAnsi="Times New Roman" w:eastAsia="Times New Roman" w:cs="Times New Roman"/>
+      <w:b/>
+      <w:i w:val="false"/>
+      <w:color w:val="000000"/>
+      <w:kern w:val="0"/>
+      <w:sz w:val="20"/>
+      <w:szCs w:val="20"/>
+      <w:u w:val="none"/>
+      <w:lang w:val="fr-FR" w:eastAsia="fr-FR" w:bidi="ar-SA"/>
+    </w:rPr>
+  </w:style>
+  <w:style w:type="paragraph" w:styleId="TOAHeading">
+    <w:name w:val="TOA Heading"/>
+    <w:basedOn w:val="Heading"/>
+    <w:qFormat/>
+    <w:pPr>
+      <w:suppressLineNumbers/>
+      <w:ind w:left="0" w:right="0" w:hanging="0"/>
+    </w:pPr>
+    <w:rPr>
+      <w:b/>
+      <w:bCs/>
+      <w:sz w:val="32"/>
+      <w:szCs w:val="32"/>
     </w:rPr>
   </w:style>
   <w:style w:type="numbering" w:styleId="NoList" w:default="1">

</xml_diff>

<commit_message>
Stage_4: added EN annotation
</commit_message>
<xml_diff>
--- a/web-service/src/word_templates/KR.docx
+++ b/web-service/src/word_templates/KR.docx
@@ -573,7 +573,7 @@
           <w:bottom w:w="0" w:type="dxa"/>
           <w:right w:w="108" w:type="dxa"/>
         </w:tblCellMar>
-        <w:tblLook w:noVBand="0" w:val="0000" w:noHBand="0" w:lastColumn="0" w:firstColumn="0" w:lastRow="0" w:firstRow="0"/>
+        <w:tblLook w:val="0000" w:noHBand="0" w:noVBand="0" w:firstColumn="0" w:lastRow="0" w:lastColumn="0" w:firstRow="0"/>
       </w:tblPr>
       <w:tblGrid>
         <w:gridCol w:w="4319"/>
@@ -983,7 +983,7 @@
           <w:bottom w:w="0" w:type="dxa"/>
           <w:right w:w="108" w:type="dxa"/>
         </w:tblCellMar>
-        <w:tblLook w:noVBand="0" w:val="0000" w:noHBand="0" w:lastColumn="0" w:firstColumn="0" w:lastRow="0" w:firstRow="0"/>
+        <w:tblLook w:val="0000" w:noHBand="0" w:noVBand="0" w:firstColumn="0" w:lastRow="0" w:lastColumn="0" w:firstRow="0"/>
       </w:tblPr>
       <w:tblGrid>
         <w:gridCol w:w="4252"/>
@@ -1159,8 +1159,8 @@
               </w:rPr>
               <w:t>Содержание пояснительной записки: {{</w:t>
             </w:r>
-            <w:bookmarkStart w:id="1" w:name="__DdeLink__116_361648580"/>
-            <w:bookmarkStart w:id="2" w:name="__DdeLink__60_1455347309"/>
+            <w:bookmarkStart w:id="1" w:name="__DdeLink__60_1455347309"/>
+            <w:bookmarkStart w:id="2" w:name="__DdeLink__116_361648580"/>
             <w:r>
               <w:rPr>
                 <w:rFonts w:eastAsia="Noto Sans CJK SC Regular" w:cs="FreeSans" w:ascii="Liberation Serif" w:hAnsi="Liberation Serif"/>
@@ -1580,7 +1580,8 @@
     </w:p>
     <w:p>
       <w:pPr>
-        <w:pStyle w:val="H1"/>
+        <w:pStyle w:val="Normal"/>
+        <w:spacing w:lineRule="auto" w:line="360"/>
         <w:jc w:val="center"/>
         <w:rPr>
           <w:rFonts w:ascii="Times New Roman" w:hAnsi="Times New Roman"/>
@@ -1594,7 +1595,13 @@
       <w:bookmarkStart w:id="3" w:name="__RefHeading___Toc210_4135906360"/>
       <w:bookmarkEnd w:id="3"/>
       <w:r>
-        <w:rPr/>
+        <w:rPr>
+          <w:b/>
+          <w:bCs/>
+          <w:caps/>
+          <w:sz w:val="28"/>
+          <w:szCs w:val="28"/>
+        </w:rPr>
         <w:t>Аннотация</w:t>
       </w:r>
     </w:p>
@@ -1613,6 +1620,142 @@
           <w:szCs w:val="28"/>
         </w:rPr>
         <w:t>{{ annotation }}</w:t>
+      </w:r>
+    </w:p>
+    <w:p>
+      <w:pPr>
+        <w:pStyle w:val="Normal"/>
+        <w:spacing w:lineRule="auto" w:line="360" w:before="57" w:after="0"/>
+        <w:jc w:val="both"/>
+        <w:rPr/>
+      </w:pPr>
+      <w:r>
+        <w:rPr/>
+      </w:r>
+    </w:p>
+    <w:p>
+      <w:pPr>
+        <w:pStyle w:val="Normal"/>
+        <w:spacing w:lineRule="auto" w:line="360" w:before="57" w:after="0"/>
+        <w:jc w:val="both"/>
+        <w:rPr/>
+      </w:pPr>
+      <w:r>
+        <w:rPr/>
+      </w:r>
+    </w:p>
+    <w:p>
+      <w:pPr>
+        <w:pStyle w:val="Normal"/>
+        <w:spacing w:lineRule="auto" w:line="360" w:before="57" w:after="0"/>
+        <w:jc w:val="both"/>
+        <w:rPr/>
+      </w:pPr>
+      <w:r>
+        <w:rPr/>
+      </w:r>
+    </w:p>
+    <w:p>
+      <w:pPr>
+        <w:pStyle w:val="Normal"/>
+        <w:spacing w:lineRule="auto" w:line="360" w:before="57" w:after="0"/>
+        <w:jc w:val="both"/>
+        <w:rPr/>
+      </w:pPr>
+      <w:r>
+        <w:rPr/>
+      </w:r>
+    </w:p>
+    <w:p>
+      <w:pPr>
+        <w:pStyle w:val="Normal"/>
+        <w:spacing w:lineRule="auto" w:line="360" w:before="57" w:after="0"/>
+        <w:jc w:val="both"/>
+        <w:rPr/>
+      </w:pPr>
+      <w:r>
+        <w:rPr/>
+      </w:r>
+    </w:p>
+    <w:p>
+      <w:pPr>
+        <w:pStyle w:val="Normal"/>
+        <w:spacing w:lineRule="auto" w:line="360" w:before="57" w:after="0"/>
+        <w:jc w:val="both"/>
+        <w:rPr/>
+      </w:pPr>
+      <w:r>
+        <w:rPr/>
+      </w:r>
+    </w:p>
+    <w:p>
+      <w:pPr>
+        <w:pStyle w:val="Normal"/>
+        <w:spacing w:lineRule="auto" w:line="360" w:before="57" w:after="0"/>
+        <w:jc w:val="both"/>
+        <w:rPr/>
+      </w:pPr>
+      <w:r>
+        <w:rPr/>
+      </w:r>
+    </w:p>
+    <w:p>
+      <w:pPr>
+        <w:pStyle w:val="Normal"/>
+        <w:spacing w:lineRule="auto" w:line="360" w:before="57" w:after="0"/>
+        <w:jc w:val="both"/>
+        <w:rPr/>
+      </w:pPr>
+      <w:r>
+        <w:rPr/>
+      </w:r>
+    </w:p>
+    <w:p>
+      <w:pPr>
+        <w:pStyle w:val="Normal"/>
+        <w:spacing w:lineRule="auto" w:line="360" w:before="57" w:after="0"/>
+        <w:jc w:val="both"/>
+        <w:rPr/>
+      </w:pPr>
+      <w:r>
+        <w:rPr/>
+      </w:r>
+    </w:p>
+    <w:p>
+      <w:pPr>
+        <w:pStyle w:val="Normal"/>
+        <w:spacing w:lineRule="auto" w:line="360" w:before="57" w:after="0"/>
+        <w:jc w:val="center"/>
+        <w:rPr>
+          <w:b/>
+          <w:b/>
+          <w:caps/>
+          <w:sz w:val="28"/>
+          <w:szCs w:val="28"/>
+          <w:lang w:val="en-US"/>
+        </w:rPr>
+      </w:pPr>
+      <w:r>
+        <w:rPr>
+          <w:b/>
+          <w:caps/>
+          <w:sz w:val="28"/>
+          <w:szCs w:val="28"/>
+          <w:lang w:val="en-US"/>
+        </w:rPr>
+        <w:t>Summary</w:t>
+      </w:r>
+    </w:p>
+    <w:p>
+      <w:pPr>
+        <w:pStyle w:val="Normal"/>
+        <w:spacing w:lineRule="auto" w:line="360" w:before="57" w:after="0"/>
+        <w:jc w:val="both"/>
+        <w:rPr/>
+      </w:pPr>
+      <w:r>
+        <w:rPr/>
+        <w:t>{{ en_annotation }}</w:t>
       </w:r>
     </w:p>
     <w:p>
@@ -1761,7 +1904,7 @@
         <w:docPartGallery w:val="Page Numbers (Bottom of Page)"/>
         <w:docPartUnique w:val="true"/>
       </w:docPartObj>
-      <w:id w:val="41527831"/>
+      <w:id w:val="1890707030"/>
     </w:sdtPr>
     <w:sdtContent>
       <w:p>
@@ -1784,7 +1927,7 @@
         </w:r>
         <w:r>
           <w:rPr/>
-          <w:t>2</w:t>
+          <w:t>5</w:t>
         </w:r>
         <w:r>
           <w:rPr/>
@@ -1818,7 +1961,7 @@
         <w:bottom w:w="0" w:type="dxa"/>
         <w:right w:w="108" w:type="dxa"/>
       </w:tblCellMar>
-      <w:tblLook w:lastRow="0" w:firstRow="1" w:lastColumn="0" w:firstColumn="1" w:val="04a0" w:noHBand="0" w:noVBand="1"/>
+      <w:tblLook w:val="04a0" w:noHBand="0" w:noVBand="1" w:firstColumn="1" w:lastRow="0" w:lastColumn="0" w:firstRow="1"/>
     </w:tblPr>
     <w:tblGrid>
       <w:gridCol w:w="3011"/>
@@ -1943,6 +2086,9 @@
       <w:lvlText w:val="%1"/>
       <w:lvlJc w:val="left"/>
       <w:pPr>
+        <w:tabs>
+          <w:tab w:val="num" w:pos="0"/>
+        </w:tabs>
         <w:ind w:left="432" w:hanging="432"/>
       </w:pPr>
     </w:lvl>
@@ -1953,6 +2099,9 @@
       <w:lvlText w:val="%1.%2"/>
       <w:lvlJc w:val="left"/>
       <w:pPr>
+        <w:tabs>
+          <w:tab w:val="num" w:pos="0"/>
+        </w:tabs>
         <w:ind w:left="576" w:hanging="576"/>
       </w:pPr>
     </w:lvl>
@@ -1963,6 +2112,9 @@
       <w:lvlText w:val="%1.%2.%3"/>
       <w:lvlJc w:val="left"/>
       <w:pPr>
+        <w:tabs>
+          <w:tab w:val="num" w:pos="0"/>
+        </w:tabs>
         <w:ind w:left="720" w:hanging="720"/>
       </w:pPr>
     </w:lvl>
@@ -1973,6 +2125,9 @@
       <w:lvlText w:val="%1.%2.%3.%4"/>
       <w:lvlJc w:val="left"/>
       <w:pPr>
+        <w:tabs>
+          <w:tab w:val="num" w:pos="0"/>
+        </w:tabs>
         <w:ind w:left="864" w:hanging="864"/>
       </w:pPr>
     </w:lvl>
@@ -1983,6 +2138,9 @@
       <w:lvlText w:val="%1.%2.%3.%4.%5"/>
       <w:lvlJc w:val="left"/>
       <w:pPr>
+        <w:tabs>
+          <w:tab w:val="num" w:pos="0"/>
+        </w:tabs>
         <w:ind w:left="1008" w:hanging="1008"/>
       </w:pPr>
     </w:lvl>
@@ -1993,6 +2151,9 @@
       <w:lvlText w:val="%1.%2.%3.%4.%5.%6"/>
       <w:lvlJc w:val="left"/>
       <w:pPr>
+        <w:tabs>
+          <w:tab w:val="num" w:pos="0"/>
+        </w:tabs>
         <w:ind w:left="1152" w:hanging="1152"/>
       </w:pPr>
     </w:lvl>
@@ -2003,6 +2164,9 @@
       <w:lvlText w:val="%1.%2.%3.%4.%5.%6.%7"/>
       <w:lvlJc w:val="left"/>
       <w:pPr>
+        <w:tabs>
+          <w:tab w:val="num" w:pos="0"/>
+        </w:tabs>
         <w:ind w:left="1296" w:hanging="1296"/>
       </w:pPr>
     </w:lvl>
@@ -2013,6 +2177,9 @@
       <w:lvlText w:val="%1.%2.%3.%4.%5.%6.%7.%8"/>
       <w:lvlJc w:val="left"/>
       <w:pPr>
+        <w:tabs>
+          <w:tab w:val="num" w:pos="0"/>
+        </w:tabs>
         <w:ind w:left="1440" w:hanging="1440"/>
       </w:pPr>
     </w:lvl>
@@ -2023,6 +2190,9 @@
       <w:lvlText w:val="%1.%2.%3.%4.%5.%6.%7.%8.%9"/>
       <w:lvlJc w:val="left"/>
       <w:pPr>
+        <w:tabs>
+          <w:tab w:val="num" w:pos="0"/>
+        </w:tabs>
         <w:ind w:left="1584" w:hanging="1584"/>
       </w:pPr>
     </w:lvl>
@@ -2043,7 +2213,9 @@
       </w:rPr>
     </w:rPrDefault>
     <w:pPrDefault>
-      <w:pPr/>
+      <w:pPr>
+        <w:suppressAutoHyphens w:val="true"/>
+      </w:pPr>
     </w:pPrDefault>
   </w:docDefaults>
   <w:latentStyles w:defLockedState="0" w:defUIPriority="99" w:defSemiHidden="1" w:defUnhideWhenUsed="1" w:defQFormat="0" w:count="267">
@@ -2796,7 +2968,7 @@
     </w:rPr>
   </w:style>
   <w:style w:type="character" w:styleId="InternetLink">
-    <w:name w:val="Internet Link"/>
+    <w:name w:val="Hyperlink"/>
     <w:basedOn w:val="DefaultParagraphFont"/>
     <w:uiPriority w:val="99"/>
     <w:unhideWhenUsed/>
@@ -3341,7 +3513,7 @@
     <w:qFormat/>
     <w:rsid w:val="0021037e"/>
     <w:pPr>
-      <w:overflowPunct w:val="true"/>
+      <w:overflowPunct w:val="false"/>
       <w:ind w:left="284" w:right="0" w:hanging="0"/>
       <w:textAlignment w:val="baseline"/>
     </w:pPr>
@@ -3358,7 +3530,7 @@
     <w:semiHidden/>
     <w:rsid w:val="0021037e"/>
     <w:pPr>
-      <w:overflowPunct w:val="true"/>
+      <w:overflowPunct w:val="false"/>
       <w:textAlignment w:val="baseline"/>
     </w:pPr>
     <w:rPr>
@@ -3375,7 +3547,7 @@
     <w:qFormat/>
     <w:rsid w:val="0021037e"/>
     <w:pPr>
-      <w:overflowPunct w:val="true"/>
+      <w:overflowPunct w:val="false"/>
       <w:textAlignment w:val="baseline"/>
     </w:pPr>
     <w:rPr>
@@ -3392,7 +3564,7 @@
     <w:qFormat/>
     <w:rsid w:val="0021037e"/>
     <w:pPr>
-      <w:overflowPunct w:val="true"/>
+      <w:overflowPunct w:val="false"/>
       <w:textAlignment w:val="baseline"/>
     </w:pPr>
     <w:rPr>
@@ -3409,7 +3581,7 @@
     <w:qFormat/>
     <w:rsid w:val="0021037e"/>
     <w:pPr>
-      <w:overflowPunct w:val="true"/>
+      <w:overflowPunct w:val="false"/>
       <w:textAlignment w:val="baseline"/>
     </w:pPr>
     <w:rPr>
@@ -3426,7 +3598,7 @@
     <w:qFormat/>
     <w:rsid w:val="0021037e"/>
     <w:pPr>
-      <w:overflowPunct w:val="true"/>
+      <w:overflowPunct w:val="false"/>
       <w:textAlignment w:val="baseline"/>
     </w:pPr>
     <w:rPr>
@@ -3443,7 +3615,7 @@
     <w:qFormat/>
     <w:rsid w:val="0021037e"/>
     <w:pPr>
-      <w:overflowPunct w:val="true"/>
+      <w:overflowPunct w:val="false"/>
       <w:ind w:left="851" w:right="0" w:hanging="0"/>
       <w:textAlignment w:val="baseline"/>
     </w:pPr>
@@ -3461,7 +3633,7 @@
     <w:qFormat/>
     <w:rsid w:val="0021037e"/>
     <w:pPr>
-      <w:overflowPunct w:val="true"/>
+      <w:overflowPunct w:val="false"/>
       <w:ind w:left="567" w:right="0" w:hanging="0"/>
       <w:textAlignment w:val="baseline"/>
     </w:pPr>
@@ -3479,7 +3651,7 @@
     <w:qFormat/>
     <w:rsid w:val="0021037e"/>
     <w:pPr>
-      <w:overflowPunct w:val="true"/>
+      <w:overflowPunct w:val="false"/>
       <w:ind w:left="284" w:right="0" w:hanging="0"/>
       <w:textAlignment w:val="baseline"/>
     </w:pPr>
@@ -3497,7 +3669,7 @@
     <w:qFormat/>
     <w:rsid w:val="0021037e"/>
     <w:pPr>
-      <w:overflowPunct w:val="true"/>
+      <w:overflowPunct w:val="false"/>
       <w:textAlignment w:val="baseline"/>
     </w:pPr>
     <w:rPr>
@@ -3516,7 +3688,7 @@
     <w:semiHidden/>
     <w:rsid w:val="0021037e"/>
     <w:pPr>
-      <w:overflowPunct w:val="true"/>
+      <w:overflowPunct w:val="false"/>
       <w:textAlignment w:val="baseline"/>
     </w:pPr>
     <w:rPr>
@@ -3532,7 +3704,7 @@
     <w:semiHidden/>
     <w:rsid w:val="0021037e"/>
     <w:pPr>
-      <w:overflowPunct w:val="true"/>
+      <w:overflowPunct w:val="false"/>
       <w:textAlignment w:val="baseline"/>
     </w:pPr>
     <w:rPr>
@@ -3561,7 +3733,7 @@
         <w:tab w:val="left" w:pos="15309" w:leader="none"/>
         <w:tab w:val="left" w:pos="17010" w:leader="none"/>
       </w:tabs>
-      <w:overflowPunct w:val="true"/>
+      <w:overflowPunct w:val="false"/>
       <w:textAlignment w:val="baseline"/>
     </w:pPr>
     <w:rPr>
@@ -3579,7 +3751,7 @@
     <w:semiHidden/>
     <w:rsid w:val="0021037e"/>
     <w:pPr>
-      <w:overflowPunct w:val="true"/>
+      <w:overflowPunct w:val="false"/>
       <w:textAlignment w:val="baseline"/>
     </w:pPr>
     <w:rPr>
@@ -3596,7 +3768,7 @@
     <w:semiHidden/>
     <w:rsid w:val="0021037e"/>
     <w:pPr>
-      <w:overflowPunct w:val="true"/>
+      <w:overflowPunct w:val="false"/>
       <w:textAlignment w:val="baseline"/>
     </w:pPr>
     <w:rPr>
@@ -3613,7 +3785,7 @@
     <w:semiHidden/>
     <w:rsid w:val="0021037e"/>
     <w:pPr>
-      <w:overflowPunct w:val="true"/>
+      <w:overflowPunct w:val="false"/>
       <w:textAlignment w:val="baseline"/>
     </w:pPr>
     <w:rPr>
@@ -3630,7 +3802,7 @@
     <w:semiHidden/>
     <w:rsid w:val="0021037e"/>
     <w:pPr>
-      <w:overflowPunct w:val="true"/>
+      <w:overflowPunct w:val="false"/>
       <w:textAlignment w:val="baseline"/>
     </w:pPr>
     <w:rPr>
@@ -3646,7 +3818,7 @@
     <w:qFormat/>
     <w:rsid w:val="0021037e"/>
     <w:pPr>
-      <w:overflowPunct w:val="true"/>
+      <w:overflowPunct w:val="false"/>
       <w:spacing w:before="240" w:after="240"/>
       <w:contextualSpacing/>
       <w:textAlignment w:val="baseline"/>
@@ -3664,7 +3836,7 @@
     <w:qFormat/>
     <w:rsid w:val="0021037e"/>
     <w:pPr>
-      <w:overflowPunct w:val="true"/>
+      <w:overflowPunct w:val="false"/>
       <w:textAlignment w:val="baseline"/>
     </w:pPr>
     <w:rPr>

</xml_diff>

<commit_message>
Revert "Stage_4: added EN annotation"
This reverts commit e03f616fe9b7d4a3496f716823674e9ade05f0dc.
</commit_message>
<xml_diff>
--- a/web-service/src/word_templates/KR.docx
+++ b/web-service/src/word_templates/KR.docx
@@ -573,7 +573,7 @@
           <w:bottom w:w="0" w:type="dxa"/>
           <w:right w:w="108" w:type="dxa"/>
         </w:tblCellMar>
-        <w:tblLook w:val="0000" w:noHBand="0" w:noVBand="0" w:firstColumn="0" w:lastRow="0" w:lastColumn="0" w:firstRow="0"/>
+        <w:tblLook w:noVBand="0" w:val="0000" w:noHBand="0" w:lastColumn="0" w:firstColumn="0" w:lastRow="0" w:firstRow="0"/>
       </w:tblPr>
       <w:tblGrid>
         <w:gridCol w:w="4319"/>
@@ -983,7 +983,7 @@
           <w:bottom w:w="0" w:type="dxa"/>
           <w:right w:w="108" w:type="dxa"/>
         </w:tblCellMar>
-        <w:tblLook w:val="0000" w:noHBand="0" w:noVBand="0" w:firstColumn="0" w:lastRow="0" w:lastColumn="0" w:firstRow="0"/>
+        <w:tblLook w:noVBand="0" w:val="0000" w:noHBand="0" w:lastColumn="0" w:firstColumn="0" w:lastRow="0" w:firstRow="0"/>
       </w:tblPr>
       <w:tblGrid>
         <w:gridCol w:w="4252"/>
@@ -1159,8 +1159,8 @@
               </w:rPr>
               <w:t>Содержание пояснительной записки: {{</w:t>
             </w:r>
-            <w:bookmarkStart w:id="1" w:name="__DdeLink__60_1455347309"/>
-            <w:bookmarkStart w:id="2" w:name="__DdeLink__116_361648580"/>
+            <w:bookmarkStart w:id="1" w:name="__DdeLink__116_361648580"/>
+            <w:bookmarkStart w:id="2" w:name="__DdeLink__60_1455347309"/>
             <w:r>
               <w:rPr>
                 <w:rFonts w:eastAsia="Noto Sans CJK SC Regular" w:cs="FreeSans" w:ascii="Liberation Serif" w:hAnsi="Liberation Serif"/>
@@ -1580,8 +1580,7 @@
     </w:p>
     <w:p>
       <w:pPr>
-        <w:pStyle w:val="Normal"/>
-        <w:spacing w:lineRule="auto" w:line="360"/>
+        <w:pStyle w:val="H1"/>
         <w:jc w:val="center"/>
         <w:rPr>
           <w:rFonts w:ascii="Times New Roman" w:hAnsi="Times New Roman"/>
@@ -1595,13 +1594,7 @@
       <w:bookmarkStart w:id="3" w:name="__RefHeading___Toc210_4135906360"/>
       <w:bookmarkEnd w:id="3"/>
       <w:r>
-        <w:rPr>
-          <w:b/>
-          <w:bCs/>
-          <w:caps/>
-          <w:sz w:val="28"/>
-          <w:szCs w:val="28"/>
-        </w:rPr>
+        <w:rPr/>
         <w:t>Аннотация</w:t>
       </w:r>
     </w:p>
@@ -1620,142 +1613,6 @@
           <w:szCs w:val="28"/>
         </w:rPr>
         <w:t>{{ annotation }}</w:t>
-      </w:r>
-    </w:p>
-    <w:p>
-      <w:pPr>
-        <w:pStyle w:val="Normal"/>
-        <w:spacing w:lineRule="auto" w:line="360" w:before="57" w:after="0"/>
-        <w:jc w:val="both"/>
-        <w:rPr/>
-      </w:pPr>
-      <w:r>
-        <w:rPr/>
-      </w:r>
-    </w:p>
-    <w:p>
-      <w:pPr>
-        <w:pStyle w:val="Normal"/>
-        <w:spacing w:lineRule="auto" w:line="360" w:before="57" w:after="0"/>
-        <w:jc w:val="both"/>
-        <w:rPr/>
-      </w:pPr>
-      <w:r>
-        <w:rPr/>
-      </w:r>
-    </w:p>
-    <w:p>
-      <w:pPr>
-        <w:pStyle w:val="Normal"/>
-        <w:spacing w:lineRule="auto" w:line="360" w:before="57" w:after="0"/>
-        <w:jc w:val="both"/>
-        <w:rPr/>
-      </w:pPr>
-      <w:r>
-        <w:rPr/>
-      </w:r>
-    </w:p>
-    <w:p>
-      <w:pPr>
-        <w:pStyle w:val="Normal"/>
-        <w:spacing w:lineRule="auto" w:line="360" w:before="57" w:after="0"/>
-        <w:jc w:val="both"/>
-        <w:rPr/>
-      </w:pPr>
-      <w:r>
-        <w:rPr/>
-      </w:r>
-    </w:p>
-    <w:p>
-      <w:pPr>
-        <w:pStyle w:val="Normal"/>
-        <w:spacing w:lineRule="auto" w:line="360" w:before="57" w:after="0"/>
-        <w:jc w:val="both"/>
-        <w:rPr/>
-      </w:pPr>
-      <w:r>
-        <w:rPr/>
-      </w:r>
-    </w:p>
-    <w:p>
-      <w:pPr>
-        <w:pStyle w:val="Normal"/>
-        <w:spacing w:lineRule="auto" w:line="360" w:before="57" w:after="0"/>
-        <w:jc w:val="both"/>
-        <w:rPr/>
-      </w:pPr>
-      <w:r>
-        <w:rPr/>
-      </w:r>
-    </w:p>
-    <w:p>
-      <w:pPr>
-        <w:pStyle w:val="Normal"/>
-        <w:spacing w:lineRule="auto" w:line="360" w:before="57" w:after="0"/>
-        <w:jc w:val="both"/>
-        <w:rPr/>
-      </w:pPr>
-      <w:r>
-        <w:rPr/>
-      </w:r>
-    </w:p>
-    <w:p>
-      <w:pPr>
-        <w:pStyle w:val="Normal"/>
-        <w:spacing w:lineRule="auto" w:line="360" w:before="57" w:after="0"/>
-        <w:jc w:val="both"/>
-        <w:rPr/>
-      </w:pPr>
-      <w:r>
-        <w:rPr/>
-      </w:r>
-    </w:p>
-    <w:p>
-      <w:pPr>
-        <w:pStyle w:val="Normal"/>
-        <w:spacing w:lineRule="auto" w:line="360" w:before="57" w:after="0"/>
-        <w:jc w:val="both"/>
-        <w:rPr/>
-      </w:pPr>
-      <w:r>
-        <w:rPr/>
-      </w:r>
-    </w:p>
-    <w:p>
-      <w:pPr>
-        <w:pStyle w:val="Normal"/>
-        <w:spacing w:lineRule="auto" w:line="360" w:before="57" w:after="0"/>
-        <w:jc w:val="center"/>
-        <w:rPr>
-          <w:b/>
-          <w:b/>
-          <w:caps/>
-          <w:sz w:val="28"/>
-          <w:szCs w:val="28"/>
-          <w:lang w:val="en-US"/>
-        </w:rPr>
-      </w:pPr>
-      <w:r>
-        <w:rPr>
-          <w:b/>
-          <w:caps/>
-          <w:sz w:val="28"/>
-          <w:szCs w:val="28"/>
-          <w:lang w:val="en-US"/>
-        </w:rPr>
-        <w:t>Summary</w:t>
-      </w:r>
-    </w:p>
-    <w:p>
-      <w:pPr>
-        <w:pStyle w:val="Normal"/>
-        <w:spacing w:lineRule="auto" w:line="360" w:before="57" w:after="0"/>
-        <w:jc w:val="both"/>
-        <w:rPr/>
-      </w:pPr>
-      <w:r>
-        <w:rPr/>
-        <w:t>{{ en_annotation }}</w:t>
       </w:r>
     </w:p>
     <w:p>
@@ -1904,7 +1761,7 @@
         <w:docPartGallery w:val="Page Numbers (Bottom of Page)"/>
         <w:docPartUnique w:val="true"/>
       </w:docPartObj>
-      <w:id w:val="1890707030"/>
+      <w:id w:val="41527831"/>
     </w:sdtPr>
     <w:sdtContent>
       <w:p>
@@ -1927,7 +1784,7 @@
         </w:r>
         <w:r>
           <w:rPr/>
-          <w:t>5</w:t>
+          <w:t>2</w:t>
         </w:r>
         <w:r>
           <w:rPr/>
@@ -1961,7 +1818,7 @@
         <w:bottom w:w="0" w:type="dxa"/>
         <w:right w:w="108" w:type="dxa"/>
       </w:tblCellMar>
-      <w:tblLook w:val="04a0" w:noHBand="0" w:noVBand="1" w:firstColumn="1" w:lastRow="0" w:lastColumn="0" w:firstRow="1"/>
+      <w:tblLook w:lastRow="0" w:firstRow="1" w:lastColumn="0" w:firstColumn="1" w:val="04a0" w:noHBand="0" w:noVBand="1"/>
     </w:tblPr>
     <w:tblGrid>
       <w:gridCol w:w="3011"/>
@@ -2086,9 +1943,6 @@
       <w:lvlText w:val="%1"/>
       <w:lvlJc w:val="left"/>
       <w:pPr>
-        <w:tabs>
-          <w:tab w:val="num" w:pos="0"/>
-        </w:tabs>
         <w:ind w:left="432" w:hanging="432"/>
       </w:pPr>
     </w:lvl>
@@ -2099,9 +1953,6 @@
       <w:lvlText w:val="%1.%2"/>
       <w:lvlJc w:val="left"/>
       <w:pPr>
-        <w:tabs>
-          <w:tab w:val="num" w:pos="0"/>
-        </w:tabs>
         <w:ind w:left="576" w:hanging="576"/>
       </w:pPr>
     </w:lvl>
@@ -2112,9 +1963,6 @@
       <w:lvlText w:val="%1.%2.%3"/>
       <w:lvlJc w:val="left"/>
       <w:pPr>
-        <w:tabs>
-          <w:tab w:val="num" w:pos="0"/>
-        </w:tabs>
         <w:ind w:left="720" w:hanging="720"/>
       </w:pPr>
     </w:lvl>
@@ -2125,9 +1973,6 @@
       <w:lvlText w:val="%1.%2.%3.%4"/>
       <w:lvlJc w:val="left"/>
       <w:pPr>
-        <w:tabs>
-          <w:tab w:val="num" w:pos="0"/>
-        </w:tabs>
         <w:ind w:left="864" w:hanging="864"/>
       </w:pPr>
     </w:lvl>
@@ -2138,9 +1983,6 @@
       <w:lvlText w:val="%1.%2.%3.%4.%5"/>
       <w:lvlJc w:val="left"/>
       <w:pPr>
-        <w:tabs>
-          <w:tab w:val="num" w:pos="0"/>
-        </w:tabs>
         <w:ind w:left="1008" w:hanging="1008"/>
       </w:pPr>
     </w:lvl>
@@ -2151,9 +1993,6 @@
       <w:lvlText w:val="%1.%2.%3.%4.%5.%6"/>
       <w:lvlJc w:val="left"/>
       <w:pPr>
-        <w:tabs>
-          <w:tab w:val="num" w:pos="0"/>
-        </w:tabs>
         <w:ind w:left="1152" w:hanging="1152"/>
       </w:pPr>
     </w:lvl>
@@ -2164,9 +2003,6 @@
       <w:lvlText w:val="%1.%2.%3.%4.%5.%6.%7"/>
       <w:lvlJc w:val="left"/>
       <w:pPr>
-        <w:tabs>
-          <w:tab w:val="num" w:pos="0"/>
-        </w:tabs>
         <w:ind w:left="1296" w:hanging="1296"/>
       </w:pPr>
     </w:lvl>
@@ -2177,9 +2013,6 @@
       <w:lvlText w:val="%1.%2.%3.%4.%5.%6.%7.%8"/>
       <w:lvlJc w:val="left"/>
       <w:pPr>
-        <w:tabs>
-          <w:tab w:val="num" w:pos="0"/>
-        </w:tabs>
         <w:ind w:left="1440" w:hanging="1440"/>
       </w:pPr>
     </w:lvl>
@@ -2190,9 +2023,6 @@
       <w:lvlText w:val="%1.%2.%3.%4.%5.%6.%7.%8.%9"/>
       <w:lvlJc w:val="left"/>
       <w:pPr>
-        <w:tabs>
-          <w:tab w:val="num" w:pos="0"/>
-        </w:tabs>
         <w:ind w:left="1584" w:hanging="1584"/>
       </w:pPr>
     </w:lvl>
@@ -2213,9 +2043,7 @@
       </w:rPr>
     </w:rPrDefault>
     <w:pPrDefault>
-      <w:pPr>
-        <w:suppressAutoHyphens w:val="true"/>
-      </w:pPr>
+      <w:pPr/>
     </w:pPrDefault>
   </w:docDefaults>
   <w:latentStyles w:defLockedState="0" w:defUIPriority="99" w:defSemiHidden="1" w:defUnhideWhenUsed="1" w:defQFormat="0" w:count="267">
@@ -2968,7 +2796,7 @@
     </w:rPr>
   </w:style>
   <w:style w:type="character" w:styleId="InternetLink">
-    <w:name w:val="Hyperlink"/>
+    <w:name w:val="Internet Link"/>
     <w:basedOn w:val="DefaultParagraphFont"/>
     <w:uiPriority w:val="99"/>
     <w:unhideWhenUsed/>
@@ -3513,7 +3341,7 @@
     <w:qFormat/>
     <w:rsid w:val="0021037e"/>
     <w:pPr>
-      <w:overflowPunct w:val="false"/>
+      <w:overflowPunct w:val="true"/>
       <w:ind w:left="284" w:right="0" w:hanging="0"/>
       <w:textAlignment w:val="baseline"/>
     </w:pPr>
@@ -3530,7 +3358,7 @@
     <w:semiHidden/>
     <w:rsid w:val="0021037e"/>
     <w:pPr>
-      <w:overflowPunct w:val="false"/>
+      <w:overflowPunct w:val="true"/>
       <w:textAlignment w:val="baseline"/>
     </w:pPr>
     <w:rPr>
@@ -3547,7 +3375,7 @@
     <w:qFormat/>
     <w:rsid w:val="0021037e"/>
     <w:pPr>
-      <w:overflowPunct w:val="false"/>
+      <w:overflowPunct w:val="true"/>
       <w:textAlignment w:val="baseline"/>
     </w:pPr>
     <w:rPr>
@@ -3564,7 +3392,7 @@
     <w:qFormat/>
     <w:rsid w:val="0021037e"/>
     <w:pPr>
-      <w:overflowPunct w:val="false"/>
+      <w:overflowPunct w:val="true"/>
       <w:textAlignment w:val="baseline"/>
     </w:pPr>
     <w:rPr>
@@ -3581,7 +3409,7 @@
     <w:qFormat/>
     <w:rsid w:val="0021037e"/>
     <w:pPr>
-      <w:overflowPunct w:val="false"/>
+      <w:overflowPunct w:val="true"/>
       <w:textAlignment w:val="baseline"/>
     </w:pPr>
     <w:rPr>
@@ -3598,7 +3426,7 @@
     <w:qFormat/>
     <w:rsid w:val="0021037e"/>
     <w:pPr>
-      <w:overflowPunct w:val="false"/>
+      <w:overflowPunct w:val="true"/>
       <w:textAlignment w:val="baseline"/>
     </w:pPr>
     <w:rPr>
@@ -3615,7 +3443,7 @@
     <w:qFormat/>
     <w:rsid w:val="0021037e"/>
     <w:pPr>
-      <w:overflowPunct w:val="false"/>
+      <w:overflowPunct w:val="true"/>
       <w:ind w:left="851" w:right="0" w:hanging="0"/>
       <w:textAlignment w:val="baseline"/>
     </w:pPr>
@@ -3633,7 +3461,7 @@
     <w:qFormat/>
     <w:rsid w:val="0021037e"/>
     <w:pPr>
-      <w:overflowPunct w:val="false"/>
+      <w:overflowPunct w:val="true"/>
       <w:ind w:left="567" w:right="0" w:hanging="0"/>
       <w:textAlignment w:val="baseline"/>
     </w:pPr>
@@ -3651,7 +3479,7 @@
     <w:qFormat/>
     <w:rsid w:val="0021037e"/>
     <w:pPr>
-      <w:overflowPunct w:val="false"/>
+      <w:overflowPunct w:val="true"/>
       <w:ind w:left="284" w:right="0" w:hanging="0"/>
       <w:textAlignment w:val="baseline"/>
     </w:pPr>
@@ -3669,7 +3497,7 @@
     <w:qFormat/>
     <w:rsid w:val="0021037e"/>
     <w:pPr>
-      <w:overflowPunct w:val="false"/>
+      <w:overflowPunct w:val="true"/>
       <w:textAlignment w:val="baseline"/>
     </w:pPr>
     <w:rPr>
@@ -3688,7 +3516,7 @@
     <w:semiHidden/>
     <w:rsid w:val="0021037e"/>
     <w:pPr>
-      <w:overflowPunct w:val="false"/>
+      <w:overflowPunct w:val="true"/>
       <w:textAlignment w:val="baseline"/>
     </w:pPr>
     <w:rPr>
@@ -3704,7 +3532,7 @@
     <w:semiHidden/>
     <w:rsid w:val="0021037e"/>
     <w:pPr>
-      <w:overflowPunct w:val="false"/>
+      <w:overflowPunct w:val="true"/>
       <w:textAlignment w:val="baseline"/>
     </w:pPr>
     <w:rPr>
@@ -3733,7 +3561,7 @@
         <w:tab w:val="left" w:pos="15309" w:leader="none"/>
         <w:tab w:val="left" w:pos="17010" w:leader="none"/>
       </w:tabs>
-      <w:overflowPunct w:val="false"/>
+      <w:overflowPunct w:val="true"/>
       <w:textAlignment w:val="baseline"/>
     </w:pPr>
     <w:rPr>
@@ -3751,7 +3579,7 @@
     <w:semiHidden/>
     <w:rsid w:val="0021037e"/>
     <w:pPr>
-      <w:overflowPunct w:val="false"/>
+      <w:overflowPunct w:val="true"/>
       <w:textAlignment w:val="baseline"/>
     </w:pPr>
     <w:rPr>
@@ -3768,7 +3596,7 @@
     <w:semiHidden/>
     <w:rsid w:val="0021037e"/>
     <w:pPr>
-      <w:overflowPunct w:val="false"/>
+      <w:overflowPunct w:val="true"/>
       <w:textAlignment w:val="baseline"/>
     </w:pPr>
     <w:rPr>
@@ -3785,7 +3613,7 @@
     <w:semiHidden/>
     <w:rsid w:val="0021037e"/>
     <w:pPr>
-      <w:overflowPunct w:val="false"/>
+      <w:overflowPunct w:val="true"/>
       <w:textAlignment w:val="baseline"/>
     </w:pPr>
     <w:rPr>
@@ -3802,7 +3630,7 @@
     <w:semiHidden/>
     <w:rsid w:val="0021037e"/>
     <w:pPr>
-      <w:overflowPunct w:val="false"/>
+      <w:overflowPunct w:val="true"/>
       <w:textAlignment w:val="baseline"/>
     </w:pPr>
     <w:rPr>
@@ -3818,7 +3646,7 @@
     <w:qFormat/>
     <w:rsid w:val="0021037e"/>
     <w:pPr>
-      <w:overflowPunct w:val="false"/>
+      <w:overflowPunct w:val="true"/>
       <w:spacing w:before="240" w:after="240"/>
       <w:contextualSpacing/>
       <w:textAlignment w:val="baseline"/>
@@ -3836,7 +3664,7 @@
     <w:qFormat/>
     <w:rsid w:val="0021037e"/>
     <w:pPr>
-      <w:overflowPunct w:val="false"/>
+      <w:overflowPunct w:val="true"/>
       <w:textAlignment w:val="baseline"/>
     </w:pPr>
     <w:rPr>

</xml_diff>